<commit_message>
Implemented VisitedPlaces within Database
</commit_message>
<xml_diff>
--- a/Coursework/To-Do List.docx
+++ b/Coursework/To-Do List.docx
@@ -392,11 +392,13 @@
           <w:numId w:val="1"/>
         </w:numPr>
         <w:rPr>
-          <w:lang w:val="en-GB"/>
-        </w:rPr>
-      </w:pPr>
-      <w:r>
-        <w:rPr>
+          <w:highlight w:val="green"/>
+          <w:lang w:val="en-GB"/>
+        </w:rPr>
+      </w:pPr>
+      <w:r>
+        <w:rPr>
+          <w:highlight w:val="green"/>
           <w:lang w:val="en-GB"/>
         </w:rPr>
         <w:t>Implement Map View of current position on Map Fragment</w:t>
@@ -410,6 +412,26 @@
           <w:numId w:val="1"/>
         </w:numPr>
         <w:rPr>
+          <w:highlight w:val="yellow"/>
+          <w:lang w:val="en-GB"/>
+        </w:rPr>
+      </w:pPr>
+      <w:r>
+        <w:rPr>
+          <w:highlight w:val="yellow"/>
+          <w:lang w:val="en-GB"/>
+        </w:rPr>
+        <w:t>Implement Get Current Location</w:t>
+      </w:r>
+    </w:p>
+    <w:p>
+      <w:pPr>
+        <w:pStyle w:val="ListParagraph"/>
+        <w:numPr>
+          <w:ilvl w:val="0"/>
+          <w:numId w:val="1"/>
+        </w:numPr>
+        <w:rPr>
           <w:lang w:val="en-GB"/>
         </w:rPr>
       </w:pPr>
@@ -554,13 +576,13 @@
           <w:numId w:val="1"/>
         </w:numPr>
         <w:rPr>
-          <w:highlight w:val="yellow"/>
-          <w:lang w:val="en-GB"/>
-        </w:rPr>
-      </w:pPr>
-      <w:r>
-        <w:rPr>
-          <w:highlight w:val="yellow"/>
+          <w:highlight w:val="cyan"/>
+          <w:lang w:val="en-GB"/>
+        </w:rPr>
+      </w:pPr>
+      <w:r>
+        <w:rPr>
+          <w:highlight w:val="cyan"/>
           <w:lang w:val="en-GB"/>
         </w:rPr>
         <w:t>Does each photo recorded within the app need to have a location? If so, what location should be recorded?</w:t>
@@ -871,13 +893,13 @@
           <w:numId w:val="1"/>
         </w:numPr>
         <w:rPr>
-          <w:highlight w:val="yellow"/>
-          <w:lang w:val="en-GB"/>
-        </w:rPr>
-      </w:pPr>
-      <w:r>
-        <w:rPr>
-          <w:highlight w:val="yellow"/>
+          <w:highlight w:val="cyan"/>
+          <w:lang w:val="en-GB"/>
+        </w:rPr>
+      </w:pPr>
+      <w:r>
+        <w:rPr>
+          <w:highlight w:val="cyan"/>
           <w:lang w:val="en-GB"/>
         </w:rPr>
         <w:t xml:space="preserve">How to sort via geographical location </w:t>
@@ -891,13 +913,13 @@
           <w:numId w:val="1"/>
         </w:numPr>
         <w:rPr>
-          <w:highlight w:val="yellow"/>
-          <w:lang w:val="en-GB"/>
-        </w:rPr>
-      </w:pPr>
-      <w:r>
-        <w:rPr>
-          <w:highlight w:val="yellow"/>
+          <w:highlight w:val="cyan"/>
+          <w:lang w:val="en-GB"/>
+        </w:rPr>
+      </w:pPr>
+      <w:r>
+        <w:rPr>
+          <w:highlight w:val="cyan"/>
           <w:lang w:val="en-GB"/>
         </w:rPr>
         <w:t xml:space="preserve">If user sorts via Holiday, how is the visited place images then sorted? And vice versa, where if the user sorts via visited places, then how are the holiday images sorted? </w:t>

</xml_diff>

<commit_message>
Implemented Toggle Switch for Visited Places
</commit_message>
<xml_diff>
--- a/Coursework/To-Do List.docx
+++ b/Coursework/To-Do List.docx
@@ -958,11 +958,13 @@
           <w:numId w:val="1"/>
         </w:numPr>
         <w:rPr>
-          <w:lang w:val="en-GB"/>
-        </w:rPr>
-      </w:pPr>
-      <w:r>
-        <w:rPr>
+          <w:highlight w:val="green"/>
+          <w:lang w:val="en-GB"/>
+        </w:rPr>
+      </w:pPr>
+      <w:r>
+        <w:rPr>
+          <w:highlight w:val="green"/>
           <w:lang w:val="en-GB"/>
         </w:rPr>
         <w:t>Implement new linked table for Visited Places</w:t>

</xml_diff>